<commit_message>
history fixed and updated blog area
</commit_message>
<xml_diff>
--- a/files/Enrico_Cammarota_CV.docx
+++ b/files/Enrico_Cammarota_CV.docx
@@ -458,7 +458,6 @@
                 <w:sz w:val="20"/>
                 <w:szCs w:val="20"/>
                 <w:u w:val="single"/>
-                <w:lang w:val="en-GB"/>
               </w:rPr>
             </w:pPr>
             <w:r>
@@ -812,6 +811,74 @@
           </w:p>
           <w:p>
             <w:pPr>
+              <w:numPr>
+                <w:ilvl w:val="1"/>
+                <w:numId w:val="10"/>
+              </w:numPr>
+              <w:spacing w:before="100" w:beforeAutospacing="1" w:after="100" w:afterAutospacing="1" w:line="240" w:lineRule="auto"/>
+              <w:rPr>
+                <w:rFonts w:cs="Arial"/>
+                <w:sz w:val="20"/>
+                <w:szCs w:val="20"/>
+                <w:lang w:val="en-GB"/>
+              </w:rPr>
+            </w:pPr>
+            <w:r>
+              <w:rPr>
+                <w:rFonts w:cs="Arial"/>
+                <w:sz w:val="20"/>
+                <w:szCs w:val="20"/>
+                <w:lang w:val="en-GB"/>
+              </w:rPr>
+              <w:t>Take care of deployments in production and staging environments over Linux platforms.</w:t>
+            </w:r>
+          </w:p>
+          <w:p>
+            <w:pPr>
+              <w:numPr>
+                <w:ilvl w:val="1"/>
+                <w:numId w:val="10"/>
+              </w:numPr>
+              <w:spacing w:before="100" w:beforeAutospacing="1" w:after="100" w:afterAutospacing="1" w:line="240" w:lineRule="auto"/>
+              <w:rPr>
+                <w:rFonts w:cs="Arial"/>
+                <w:sz w:val="20"/>
+                <w:szCs w:val="20"/>
+                <w:lang w:val="en-GB"/>
+              </w:rPr>
+            </w:pPr>
+            <w:r>
+              <w:rPr>
+                <w:rFonts w:cs="Arial"/>
+                <w:sz w:val="20"/>
+                <w:szCs w:val="20"/>
+                <w:lang w:val="en-GB"/>
+              </w:rPr>
+              <w:t xml:space="preserve">Continuous Integration using </w:t>
+            </w:r>
+            <w:proofErr w:type="spellStart"/>
+            <w:r>
+              <w:rPr>
+                <w:rFonts w:cs="Arial"/>
+                <w:sz w:val="20"/>
+                <w:szCs w:val="20"/>
+                <w:lang w:val="en-GB"/>
+              </w:rPr>
+              <w:t>TeamCity</w:t>
+            </w:r>
+            <w:proofErr w:type="spellEnd"/>
+            <w:r>
+              <w:rPr>
+                <w:rFonts w:cs="Arial"/>
+                <w:sz w:val="20"/>
+                <w:szCs w:val="20"/>
+                <w:lang w:val="en-GB"/>
+              </w:rPr>
+              <w:t xml:space="preserve"> and Jenkins.</w:t>
+            </w:r>
+          </w:p>
+          <w:p>
+            <w:pPr>
               <w:pStyle w:val="Paragrafoelenco"/>
               <w:numPr>
                 <w:ilvl w:val="1"/>
@@ -852,6 +919,32 @@
                 <w:lang w:val="en-GB"/>
               </w:rPr>
               <w:t>as application server.</w:t>
+            </w:r>
+          </w:p>
+          <w:p>
+            <w:pPr>
+              <w:pStyle w:val="Paragrafoelenco"/>
+              <w:numPr>
+                <w:ilvl w:val="1"/>
+                <w:numId w:val="10"/>
+              </w:numPr>
+              <w:spacing w:after="0" w:line="240" w:lineRule="auto"/>
+              <w:jc w:val="both"/>
+              <w:rPr>
+                <w:b/>
+                <w:sz w:val="20"/>
+                <w:szCs w:val="20"/>
+                <w:lang w:val="en-GB"/>
+              </w:rPr>
+            </w:pPr>
+            <w:r>
+              <w:rPr>
+                <w:rFonts w:cs="Arial"/>
+                <w:sz w:val="20"/>
+                <w:szCs w:val="20"/>
+                <w:lang w:val="en-GB"/>
+              </w:rPr>
+              <w:t>Scrum environment, with daily stand-ups, estimation sessions, task’s breakdown sessions, etc...</w:t>
             </w:r>
           </w:p>
           <w:p>
@@ -1095,16 +1188,13 @@
           </w:p>
           <w:p>
             <w:pPr>
-              <w:pStyle w:val="Paragrafoelenco"/>
               <w:numPr>
                 <w:ilvl w:val="1"/>
                 <w:numId w:val="10"/>
               </w:numPr>
-              <w:spacing w:after="0" w:line="240" w:lineRule="auto"/>
-              <w:ind w:left="1416" w:hanging="336"/>
-              <w:jc w:val="both"/>
-              <w:rPr>
-                <w:b/>
+              <w:spacing w:before="100" w:beforeAutospacing="1" w:after="100" w:afterAutospacing="1" w:line="240" w:lineRule="auto"/>
+              <w:rPr>
+                <w:rFonts w:cs="Arial"/>
                 <w:sz w:val="20"/>
                 <w:szCs w:val="20"/>
                 <w:lang w:val="en-GB"/>
@@ -1112,11 +1202,12 @@
             </w:pPr>
             <w:r>
               <w:rPr>
-                <w:sz w:val="20"/>
-                <w:szCs w:val="20"/>
-                <w:lang w:val="en-GB"/>
-              </w:rPr>
-              <w:t>Take care of the deployment process.</w:t>
+                <w:rFonts w:cs="Arial"/>
+                <w:sz w:val="20"/>
+                <w:szCs w:val="20"/>
+                <w:lang w:val="en-GB"/>
+              </w:rPr>
+              <w:t>Take care of deployments in production and staging environments over Linux platforms.</w:t>
             </w:r>
           </w:p>
           <w:p>
@@ -1153,6 +1244,7 @@
                 <w:numId w:val="10"/>
               </w:numPr>
               <w:spacing w:after="0" w:line="240" w:lineRule="auto"/>
+              <w:ind w:left="1416" w:hanging="336"/>
               <w:jc w:val="both"/>
               <w:rPr>
                 <w:b/>
@@ -1163,12 +1255,63 @@
             </w:pPr>
             <w:r>
               <w:rPr>
+                <w:sz w:val="20"/>
+                <w:szCs w:val="20"/>
+                <w:lang w:val="en-GB"/>
+              </w:rPr>
+              <w:t>Continuous Integration using TeamCity.</w:t>
+            </w:r>
+          </w:p>
+          <w:p>
+            <w:pPr>
+              <w:pStyle w:val="Paragrafoelenco"/>
+              <w:numPr>
+                <w:ilvl w:val="1"/>
+                <w:numId w:val="10"/>
+              </w:numPr>
+              <w:spacing w:after="0" w:line="240" w:lineRule="auto"/>
+              <w:jc w:val="both"/>
+              <w:rPr>
+                <w:b/>
+                <w:sz w:val="20"/>
+                <w:szCs w:val="20"/>
+                <w:lang w:val="en-GB"/>
+              </w:rPr>
+            </w:pPr>
+            <w:r>
+              <w:rPr>
                 <w:rFonts w:cs="Arial"/>
                 <w:sz w:val="20"/>
                 <w:szCs w:val="20"/>
                 <w:lang w:val="en-GB"/>
               </w:rPr>
               <w:t>Interaction with Tomcat 7.1 as application server.</w:t>
+            </w:r>
+          </w:p>
+          <w:p>
+            <w:pPr>
+              <w:pStyle w:val="Paragrafoelenco"/>
+              <w:numPr>
+                <w:ilvl w:val="1"/>
+                <w:numId w:val="10"/>
+              </w:numPr>
+              <w:spacing w:after="0" w:line="240" w:lineRule="auto"/>
+              <w:jc w:val="both"/>
+              <w:rPr>
+                <w:b/>
+                <w:sz w:val="20"/>
+                <w:szCs w:val="20"/>
+                <w:lang w:val="en-GB"/>
+              </w:rPr>
+            </w:pPr>
+            <w:r>
+              <w:rPr>
+                <w:rFonts w:cs="Arial"/>
+                <w:sz w:val="20"/>
+                <w:szCs w:val="20"/>
+                <w:lang w:val="en-GB"/>
+              </w:rPr>
+              <w:t>Scrum environment, with daily stand-ups, estimation sessions, task’s breakdown sessions, etc...</w:t>
             </w:r>
           </w:p>
           <w:p>
@@ -1376,12 +1519,33 @@
                 <w:szCs w:val="20"/>
               </w:rPr>
             </w:pPr>
-            <w:r>
-              <w:rPr>
-                <w:rFonts w:asciiTheme="minorHAnsi" w:hAnsiTheme="minorHAnsi" w:cs="Arial"/>
-                <w:sz w:val="20"/>
-                <w:szCs w:val="20"/>
-              </w:rPr>
+          </w:p>
+          <w:p>
+            <w:pPr>
+              <w:pStyle w:val="NormaleWeb"/>
+              <w:rPr>
+                <w:rFonts w:asciiTheme="minorHAnsi" w:hAnsiTheme="minorHAnsi" w:cs="Arial"/>
+                <w:sz w:val="20"/>
+                <w:szCs w:val="20"/>
+              </w:rPr>
+            </w:pPr>
+          </w:p>
+          <w:p>
+            <w:pPr>
+              <w:pStyle w:val="NormaleWeb"/>
+              <w:rPr>
+                <w:rFonts w:asciiTheme="minorHAnsi" w:hAnsiTheme="minorHAnsi" w:cs="Arial"/>
+                <w:sz w:val="20"/>
+                <w:szCs w:val="20"/>
+              </w:rPr>
+            </w:pPr>
+            <w:r>
+              <w:rPr>
+                <w:rFonts w:asciiTheme="minorHAnsi" w:hAnsiTheme="minorHAnsi" w:cs="Arial"/>
+                <w:sz w:val="20"/>
+                <w:szCs w:val="20"/>
+              </w:rPr>
+              <w:lastRenderedPageBreak/>
               <w:t>Technology stack</w:t>
             </w:r>
             <w:r>
@@ -1444,15 +1608,65 @@
                 <w:sz w:val="20"/>
                 <w:szCs w:val="20"/>
               </w:rPr>
-              <w:t>JIRA, Agile</w:t>
-            </w:r>
-            <w:r>
-              <w:rPr>
-                <w:rFonts w:asciiTheme="minorHAnsi" w:hAnsiTheme="minorHAnsi" w:cs="Arial"/>
-                <w:sz w:val="20"/>
-                <w:szCs w:val="20"/>
-              </w:rPr>
-              <w:t xml:space="preserve"> Scrum, Selenium for automation</w:t>
+              <w:t xml:space="preserve">JIRA, </w:t>
+            </w:r>
+            <w:r>
+              <w:rPr>
+                <w:rFonts w:asciiTheme="minorHAnsi" w:hAnsiTheme="minorHAnsi" w:cs="Arial"/>
+                <w:sz w:val="20"/>
+                <w:szCs w:val="20"/>
+              </w:rPr>
+              <w:t xml:space="preserve">SVN, </w:t>
+            </w:r>
+            <w:r>
+              <w:rPr>
+                <w:rFonts w:asciiTheme="minorHAnsi" w:hAnsiTheme="minorHAnsi" w:cs="Arial"/>
+                <w:sz w:val="20"/>
+                <w:szCs w:val="20"/>
+              </w:rPr>
+              <w:t>Agile</w:t>
+            </w:r>
+            <w:r>
+              <w:rPr>
+                <w:rFonts w:asciiTheme="minorHAnsi" w:hAnsiTheme="minorHAnsi" w:cs="Arial"/>
+                <w:sz w:val="20"/>
+                <w:szCs w:val="20"/>
+              </w:rPr>
+              <w:t xml:space="preserve"> Scrum,</w:t>
+            </w:r>
+            <w:r>
+              <w:rPr>
+                <w:rFonts w:asciiTheme="minorHAnsi" w:hAnsiTheme="minorHAnsi" w:cs="Arial"/>
+                <w:sz w:val="20"/>
+                <w:szCs w:val="20"/>
+              </w:rPr>
+              <w:t xml:space="preserve"> </w:t>
+            </w:r>
+            <w:proofErr w:type="spellStart"/>
+            <w:r>
+              <w:rPr>
+                <w:rFonts w:asciiTheme="minorHAnsi" w:hAnsiTheme="minorHAnsi" w:cs="Arial"/>
+                <w:sz w:val="20"/>
+                <w:szCs w:val="20"/>
+              </w:rPr>
+              <w:t>TeamCity</w:t>
+            </w:r>
+            <w:proofErr w:type="spellEnd"/>
+            <w:r>
+              <w:rPr>
+                <w:rFonts w:asciiTheme="minorHAnsi" w:hAnsiTheme="minorHAnsi" w:cs="Arial"/>
+                <w:sz w:val="20"/>
+                <w:szCs w:val="20"/>
+              </w:rPr>
+              <w:t>, Jenkins,</w:t>
+            </w:r>
+            <w:r>
+              <w:rPr>
+                <w:rFonts w:asciiTheme="minorHAnsi" w:hAnsiTheme="minorHAnsi" w:cs="Arial"/>
+                <w:sz w:val="20"/>
+                <w:szCs w:val="20"/>
+              </w:rPr>
+              <w:t xml:space="preserve"> Selenium for automation</w:t>
             </w:r>
             <w:r>
               <w:rPr>
@@ -1471,17 +1685,7 @@
                 <w:rFonts w:asciiTheme="minorHAnsi" w:hAnsiTheme="minorHAnsi" w:cs="Arial"/>
                 <w:sz w:val="20"/>
                 <w:szCs w:val="20"/>
-              </w:rPr>
-            </w:pPr>
-          </w:p>
-          <w:p>
-            <w:pPr>
-              <w:pStyle w:val="NormaleWeb"/>
-              <w:ind w:left="1065"/>
-              <w:rPr>
-                <w:rFonts w:asciiTheme="minorHAnsi" w:hAnsiTheme="minorHAnsi" w:cs="Arial"/>
-                <w:sz w:val="20"/>
-                <w:szCs w:val="20"/>
+                <w:u w:val="single"/>
               </w:rPr>
             </w:pPr>
           </w:p>
@@ -1525,7 +1729,7 @@
                 <w:szCs w:val="20"/>
                 <w:lang w:val="en-GB"/>
               </w:rPr>
-              <w:t>, London –</w:t>
+              <w:t>, London – July 2014</w:t>
             </w:r>
             <w:r>
               <w:rPr>
@@ -1534,16 +1738,7 @@
                 <w:szCs w:val="20"/>
                 <w:lang w:val="en-GB"/>
               </w:rPr>
-              <w:t xml:space="preserve"> actual,</w:t>
-            </w:r>
-            <w:r>
-              <w:rPr>
-                <w:rFonts w:cs="Arial"/>
-                <w:sz w:val="20"/>
-                <w:szCs w:val="20"/>
-                <w:lang w:val="en-GB"/>
-              </w:rPr>
-              <w:t xml:space="preserve"> since July 2014</w:t>
+              <w:t xml:space="preserve"> to October 2015</w:t>
             </w:r>
             <w:r>
               <w:rPr>
@@ -3003,6 +3198,7 @@
                 <w:sz w:val="20"/>
                 <w:szCs w:val="20"/>
               </w:rPr>
+              <w:lastRenderedPageBreak/>
               <w:t>J2SE (</w:t>
             </w:r>
             <w:r>
@@ -5287,7 +5483,6 @@
           <w:sz w:val="20"/>
           <w:szCs w:val="20"/>
         </w:rPr>
-        <w:lastRenderedPageBreak/>
         <w:t>Review the code of 3 Junior colleagues</w:t>
       </w:r>
       <w:r>
@@ -6742,6 +6937,7 @@
           <w:sz w:val="20"/>
           <w:szCs w:val="20"/>
         </w:rPr>
+        <w:lastRenderedPageBreak/>
         <w:t>Design the infrastructure of the application with my team leader using UML diagram, Class diagram and SQL commands (DML, DDL, DQL).</w:t>
       </w:r>
     </w:p>
@@ -6850,7 +7046,6 @@
           <w:sz w:val="20"/>
           <w:szCs w:val="20"/>
         </w:rPr>
-        <w:lastRenderedPageBreak/>
         <w:t>Technology stack</w:t>
       </w:r>
       <w:r>
@@ -8076,6 +8271,7 @@
           <w:szCs w:val="20"/>
           <w:lang w:val="en-GB"/>
         </w:rPr>
+        <w:lastRenderedPageBreak/>
         <w:t xml:space="preserve">Specialised workshop on accessibility by persons with disabilities with special regard to compliance with the </w:t>
       </w:r>
       <w:proofErr w:type="spellStart"/>
@@ -8360,9 +8556,10 @@
             </w:pPr>
             <w:r>
               <w:rPr>
-                <w:sz w:val="20"/>
-                <w:szCs w:val="20"/>
-                <w:lang w:val="en-GB"/>
+                <w:noProof/>
+                <w:sz w:val="20"/>
+                <w:szCs w:val="20"/>
+                <w:lang w:eastAsia="it-IT"/>
               </w:rPr>
               <w:drawing>
                 <wp:inline distT="0" distB="0" distL="0" distR="0">
@@ -8423,7 +8620,6 @@
                 <w:b/>
                 <w:sz w:val="20"/>
                 <w:szCs w:val="20"/>
-                <w:lang w:val="en-GB"/>
               </w:rPr>
             </w:pPr>
             <w:r>
@@ -8431,10 +8627,19 @@
                 <w:b/>
                 <w:sz w:val="20"/>
                 <w:szCs w:val="20"/>
-                <w:lang w:val="en-GB"/>
-              </w:rPr>
-              <w:t>Magnolia Associate Developer</w:t>
-            </w:r>
+              </w:rPr>
+              <w:t xml:space="preserve">Magnolia Associate </w:t>
+            </w:r>
+            <w:proofErr w:type="spellStart"/>
+            <w:r>
+              <w:rPr>
+                <w:b/>
+                <w:sz w:val="20"/>
+                <w:szCs w:val="20"/>
+              </w:rPr>
+              <w:t>Developer</w:t>
+            </w:r>
+            <w:proofErr w:type="spellEnd"/>
           </w:p>
           <w:p>
             <w:pPr>
@@ -8442,14 +8647,12 @@
               <w:rPr>
                 <w:sz w:val="20"/>
                 <w:szCs w:val="20"/>
-                <w:lang w:val="en-GB"/>
               </w:rPr>
             </w:pPr>
             <w:r>
               <w:rPr>
                 <w:sz w:val="20"/>
                 <w:szCs w:val="20"/>
-                <w:lang w:val="en-GB"/>
               </w:rPr>
               <w:t>May 2016</w:t>
             </w:r>
@@ -8460,16 +8663,30 @@
               <w:rPr>
                 <w:sz w:val="20"/>
                 <w:szCs w:val="20"/>
-                <w:lang w:val="en-GB"/>
               </w:rPr>
             </w:pPr>
             <w:r>
               <w:rPr>
                 <w:sz w:val="20"/>
                 <w:szCs w:val="20"/>
-                <w:lang w:val="en-GB"/>
-              </w:rPr>
-              <w:t>Magnolia International Ltd.</w:t>
+              </w:rPr>
+              <w:t xml:space="preserve">Magnolia International </w:t>
+            </w:r>
+            <w:proofErr w:type="spellStart"/>
+            <w:r>
+              <w:rPr>
+                <w:sz w:val="20"/>
+                <w:szCs w:val="20"/>
+              </w:rPr>
+              <w:t>Ltd</w:t>
+            </w:r>
+            <w:proofErr w:type="spellEnd"/>
+            <w:r>
+              <w:rPr>
+                <w:sz w:val="20"/>
+                <w:szCs w:val="20"/>
+              </w:rPr>
+              <w:t>.</w:t>
             </w:r>
           </w:p>
         </w:tc>
@@ -8485,7 +8702,6 @@
               <w:rPr>
                 <w:sz w:val="20"/>
                 <w:szCs w:val="20"/>
-                <w:lang w:val="en-GB"/>
               </w:rPr>
             </w:pPr>
           </w:p>
@@ -8501,7 +8717,6 @@
                 <w:b/>
                 <w:sz w:val="20"/>
                 <w:szCs w:val="20"/>
-                <w:lang w:val="en-GB"/>
               </w:rPr>
             </w:pPr>
           </w:p>
@@ -9323,6 +9538,14 @@
           <w:szCs w:val="20"/>
         </w:rPr>
         <w:t xml:space="preserve"> </w:t>
+      </w:r>
+      <w:r>
+        <w:rPr>
+          <w:rFonts w:asciiTheme="minorHAnsi" w:hAnsiTheme="minorHAnsi" w:cs="Arial"/>
+          <w:sz w:val="20"/>
+          <w:szCs w:val="20"/>
+        </w:rPr>
+        <w:t xml:space="preserve">Jenkins, Hudson, </w:t>
       </w:r>
       <w:r>
         <w:rPr>

</xml_diff>